<commit_message>
Navigation Shortcut Help links
</commit_message>
<xml_diff>
--- a/Help.docx
+++ b/Help.docx
@@ -24,13 +24,7 @@
     </w:p>
     <w:p>
       <w:r>
-        <w:t xml:space="preserve">This process works in recent versions of JAWS and NVDA. To perform a </w:t>
-      </w:r>
-      <w:r>
-        <w:t>search,</w:t>
-      </w:r>
-      <w:r>
-        <w:t xml:space="preserve"> do the following:</w:t>
+        <w:t>This process works in recent versions of JAWS and NVDA. To perform a search, do the following:</w:t>
       </w:r>
     </w:p>
     <w:p>
@@ -44,8 +38,6 @@
       <w:r>
         <w:t xml:space="preserve">Press ALT+1 and click the layers button. </w:t>
       </w:r>
-      <w:bookmarkStart w:id="0" w:name="_GoBack"/>
-      <w:bookmarkEnd w:id="0"/>
     </w:p>
     <w:p>
       <w:pPr>
@@ -166,10 +158,88 @@
     </w:p>
     <w:p>
       <w:pPr>
-        <w:rPr>
-          <w:lang w:val="en-CA"/>
-        </w:rPr>
-      </w:pPr>
+        <w:pStyle w:val="Heading1"/>
+      </w:pPr>
+      <w:r>
+        <w:t>For more screen readers commands</w:t>
+      </w:r>
+    </w:p>
+    <w:p>
+      <w:pPr>
+        <w:pStyle w:val="ListParagraph"/>
+        <w:numPr>
+          <w:ilvl w:val="0"/>
+          <w:numId w:val="2"/>
+        </w:numPr>
+      </w:pPr>
+      <w:bookmarkStart w:id="0" w:name="_GoBack"/>
+      <w:bookmarkEnd w:id="0"/>
+      <w:r>
+        <w:t>Navigating with Chrome</w:t>
+      </w:r>
+      <w:r>
+        <w:t>-</w:t>
+      </w:r>
+      <w:r>
+        <w:t>Vox</w:t>
+      </w:r>
+      <w:r>
+        <w:t xml:space="preserve">: </w:t>
+      </w:r>
+      <w:hyperlink r:id="rId5" w:history="1">
+        <w:r>
+          <w:rPr>
+            <w:rStyle w:val="Hyperlink"/>
+          </w:rPr>
+          <w:t>Go Here.</w:t>
+        </w:r>
+      </w:hyperlink>
+    </w:p>
+    <w:p>
+      <w:pPr>
+        <w:pStyle w:val="ListParagraph"/>
+        <w:numPr>
+          <w:ilvl w:val="0"/>
+          <w:numId w:val="2"/>
+        </w:numPr>
+      </w:pPr>
+      <w:r>
+        <w:t>JAWS Keystrokes</w:t>
+      </w:r>
+      <w:r>
+        <w:t xml:space="preserve">: </w:t>
+      </w:r>
+      <w:hyperlink r:id="rId6" w:history="1">
+        <w:r>
+          <w:rPr>
+            <w:rStyle w:val="Hyperlink"/>
+          </w:rPr>
+          <w:t>Go Here.</w:t>
+        </w:r>
+      </w:hyperlink>
+    </w:p>
+    <w:p>
+      <w:pPr>
+        <w:pStyle w:val="ListParagraph"/>
+        <w:numPr>
+          <w:ilvl w:val="0"/>
+          <w:numId w:val="2"/>
+        </w:numPr>
+      </w:pPr>
+      <w:r>
+        <w:t>NVDA Keyboard Shortcuts</w:t>
+      </w:r>
+      <w:r>
+        <w:t xml:space="preserve">: </w:t>
+      </w:r>
+      <w:hyperlink r:id="rId7" w:history="1">
+        <w:r>
+          <w:rPr>
+            <w:rStyle w:val="Hyperlink"/>
+          </w:rPr>
+          <w:t>Go Here.</w:t>
+        </w:r>
+      </w:hyperlink>
     </w:p>
     <w:sectPr>
       <w:pgSz w:w="12240" w:h="15840"/>
@@ -391,6 +461,15 @@
   </w:num>
   <w:num w:numId="2">
     <w:abstractNumId w:val="0"/>
+  </w:num>
+  <w:num w:numId="3">
+    <w:abstractNumId w:val="1"/>
+  </w:num>
+  <w:num w:numId="4">
+    <w:abstractNumId w:val="1"/>
+  </w:num>
+  <w:num w:numId="5">
+    <w:abstractNumId w:val="1"/>
   </w:num>
 </w:numbering>
 </file>
@@ -1436,6 +1515,29 @@
       <w:lang w:val="en-CA" w:eastAsia="en-CA"/>
     </w:rPr>
   </w:style>
+  <w:style w:type="character" w:styleId="Hyperlink">
+    <w:name w:val="Hyperlink"/>
+    <w:basedOn w:val="DefaultParagraphFont"/>
+    <w:uiPriority w:val="99"/>
+    <w:unhideWhenUsed/>
+    <w:rsid w:val="00BC6697"/>
+    <w:rPr>
+      <w:color w:val="0563C1" w:themeColor="hyperlink"/>
+      <w:u w:val="single"/>
+    </w:rPr>
+  </w:style>
+  <w:style w:type="character" w:styleId="UnresolvedMention">
+    <w:name w:val="Unresolved Mention"/>
+    <w:basedOn w:val="DefaultParagraphFont"/>
+    <w:uiPriority w:val="99"/>
+    <w:semiHidden/>
+    <w:unhideWhenUsed/>
+    <w:rsid w:val="00BC6697"/>
+    <w:rPr>
+      <w:color w:val="808080"/>
+      <w:shd w:val="clear" w:color="auto" w:fill="E6E6E6"/>
+    </w:rPr>
+  </w:style>
 </w:styles>
 </file>
 

</xml_diff>